<commit_message>
(Report) Fix as per Luciano's suggestions
</commit_message>
<xml_diff>
--- a/project/report/doc/esi_project_report.docx
+++ b/project/report/doc/esi_project_report.docx
@@ -12,6 +12,7 @@
           <w:lang w:val="en-GB"/>
         </w:rPr>
       </w:pPr>
+      <w:bookmarkStart w:id="0" w:name="_GoBack"/>
       <w:r>
         <w:rPr>
           <w:rFonts w:asciiTheme="majorHAnsi" w:eastAsia="Times New Roman" w:hAnsiTheme="majorHAnsi" w:cs="Times New Roman"/>
@@ -808,7 +809,7 @@
             <w:rPr>
               <w:noProof/>
             </w:rPr>
-            <w:instrText xml:space="preserve"> PAGEREF _Toc389124605 \h </w:instrText>
+            <w:instrText xml:space="preserve"> PAGEREF _Toc389150011 \h </w:instrText>
           </w:r>
           <w:r>
             <w:rPr>
@@ -871,7 +872,7 @@
             <w:rPr>
               <w:noProof/>
             </w:rPr>
-            <w:instrText xml:space="preserve"> PAGEREF _Toc389124606 \h </w:instrText>
+            <w:instrText xml:space="preserve"> PAGEREF _Toc389150012 \h </w:instrText>
           </w:r>
           <w:r>
             <w:rPr>
@@ -933,7 +934,7 @@
             <w:rPr>
               <w:noProof/>
             </w:rPr>
-            <w:instrText xml:space="preserve"> PAGEREF _Toc389124607 \h </w:instrText>
+            <w:instrText xml:space="preserve"> PAGEREF _Toc389150013 \h </w:instrText>
           </w:r>
           <w:r>
             <w:rPr>
@@ -995,7 +996,7 @@
             <w:rPr>
               <w:noProof/>
             </w:rPr>
-            <w:instrText xml:space="preserve"> PAGEREF _Toc389124608 \h </w:instrText>
+            <w:instrText xml:space="preserve"> PAGEREF _Toc389150014 \h </w:instrText>
           </w:r>
           <w:r>
             <w:rPr>
@@ -1057,7 +1058,7 @@
             <w:rPr>
               <w:noProof/>
             </w:rPr>
-            <w:instrText xml:space="preserve"> PAGEREF _Toc389124609 \h </w:instrText>
+            <w:instrText xml:space="preserve"> PAGEREF _Toc389150015 \h </w:instrText>
           </w:r>
           <w:r>
             <w:rPr>
@@ -1119,7 +1120,7 @@
             <w:rPr>
               <w:noProof/>
             </w:rPr>
-            <w:instrText xml:space="preserve"> PAGEREF _Toc389124610 \h </w:instrText>
+            <w:instrText xml:space="preserve"> PAGEREF _Toc389150016 \h </w:instrText>
           </w:r>
           <w:r>
             <w:rPr>
@@ -1182,7 +1183,7 @@
             <w:rPr>
               <w:noProof/>
             </w:rPr>
-            <w:instrText xml:space="preserve"> PAGEREF _Toc389124611 \h </w:instrText>
+            <w:instrText xml:space="preserve"> PAGEREF _Toc389150017 \h </w:instrText>
           </w:r>
           <w:r>
             <w:rPr>
@@ -1244,7 +1245,7 @@
             <w:rPr>
               <w:noProof/>
             </w:rPr>
-            <w:instrText xml:space="preserve"> PAGEREF _Toc389124612 \h </w:instrText>
+            <w:instrText xml:space="preserve"> PAGEREF _Toc389150018 \h </w:instrText>
           </w:r>
           <w:r>
             <w:rPr>
@@ -1306,7 +1307,7 @@
             <w:rPr>
               <w:noProof/>
             </w:rPr>
-            <w:instrText xml:space="preserve"> PAGEREF _Toc389124613 \h </w:instrText>
+            <w:instrText xml:space="preserve"> PAGEREF _Toc389150019 \h </w:instrText>
           </w:r>
           <w:r>
             <w:rPr>
@@ -1368,7 +1369,7 @@
             <w:rPr>
               <w:noProof/>
             </w:rPr>
-            <w:instrText xml:space="preserve"> PAGEREF _Toc389124614 \h </w:instrText>
+            <w:instrText xml:space="preserve"> PAGEREF _Toc389150020 \h </w:instrText>
           </w:r>
           <w:r>
             <w:rPr>
@@ -1430,7 +1431,7 @@
             <w:rPr>
               <w:noProof/>
             </w:rPr>
-            <w:instrText xml:space="preserve"> PAGEREF _Toc389124615 \h </w:instrText>
+            <w:instrText xml:space="preserve"> PAGEREF _Toc389150021 \h </w:instrText>
           </w:r>
           <w:r>
             <w:rPr>
@@ -1493,7 +1494,7 @@
             <w:rPr>
               <w:noProof/>
             </w:rPr>
-            <w:instrText xml:space="preserve"> PAGEREF _Toc389124616 \h </w:instrText>
+            <w:instrText xml:space="preserve"> PAGEREF _Toc389150022 \h </w:instrText>
           </w:r>
           <w:r>
             <w:rPr>
@@ -1538,6 +1539,69 @@
             <w:rPr>
               <w:noProof/>
             </w:rPr>
+            <w:t>Implementation</w:t>
+          </w:r>
+          <w:r>
+            <w:rPr>
+              <w:noProof/>
+            </w:rPr>
+            <w:tab/>
+          </w:r>
+          <w:r>
+            <w:rPr>
+              <w:noProof/>
+            </w:rPr>
+            <w:fldChar w:fldCharType="begin"/>
+          </w:r>
+          <w:r>
+            <w:rPr>
+              <w:noProof/>
+            </w:rPr>
+            <w:instrText xml:space="preserve"> PAGEREF _Toc389150023 \h </w:instrText>
+          </w:r>
+          <w:r>
+            <w:rPr>
+              <w:noProof/>
+            </w:rPr>
+          </w:r>
+          <w:r>
+            <w:rPr>
+              <w:noProof/>
+            </w:rPr>
+            <w:fldChar w:fldCharType="separate"/>
+          </w:r>
+          <w:r>
+            <w:rPr>
+              <w:noProof/>
+            </w:rPr>
+            <w:t>16</w:t>
+          </w:r>
+          <w:r>
+            <w:rPr>
+              <w:noProof/>
+            </w:rPr>
+            <w:fldChar w:fldCharType="end"/>
+          </w:r>
+        </w:p>
+        <w:p>
+          <w:pPr>
+            <w:pStyle w:val="TOC1"/>
+            <w:tabs>
+              <w:tab w:val="right" w:leader="dot" w:pos="8290"/>
+            </w:tabs>
+            <w:rPr>
+              <w:b w:val="0"/>
+              <w:caps w:val="0"/>
+              <w:noProof/>
+              <w:sz w:val="24"/>
+              <w:szCs w:val="24"/>
+              <w:lang w:val="en-GB" w:eastAsia="ja-JP"/>
+            </w:rPr>
+          </w:pPr>
+          <w:r>
+            <w:rPr>
+              <w:noProof/>
+            </w:rPr>
             <w:t>Summary</w:t>
           </w:r>
           <w:r>
@@ -1556,7 +1620,7 @@
             <w:rPr>
               <w:noProof/>
             </w:rPr>
-            <w:instrText xml:space="preserve"> PAGEREF _Toc389124617 \h </w:instrText>
+            <w:instrText xml:space="preserve"> PAGEREF _Toc389150024 \h </w:instrText>
           </w:r>
           <w:r>
             <w:rPr>
@@ -1616,11 +1680,11 @@
       <w:pPr>
         <w:pStyle w:val="Heading1"/>
       </w:pPr>
-      <w:bookmarkStart w:id="0" w:name="_Toc389124605"/>
+      <w:bookmarkStart w:id="1" w:name="_Toc389150011"/>
       <w:r>
         <w:t>Introduction</w:t>
       </w:r>
-      <w:bookmarkEnd w:id="0"/>
+      <w:bookmarkEnd w:id="1"/>
     </w:p>
     <w:p/>
     <w:p/>
@@ -1678,7 +1742,7 @@
       <w:pPr>
         <w:pStyle w:val="Heading1"/>
       </w:pPr>
-      <w:bookmarkStart w:id="1" w:name="_Toc389124606"/>
+      <w:bookmarkStart w:id="2" w:name="_Toc389150012"/>
       <w:r>
         <w:t xml:space="preserve">Part I: </w:t>
       </w:r>
@@ -1686,7 +1750,7 @@
       <w:r>
         <w:t>BuildIt</w:t>
       </w:r>
-      <w:bookmarkEnd w:id="1"/>
+      <w:bookmarkEnd w:id="2"/>
       <w:proofErr w:type="spellEnd"/>
     </w:p>
     <w:p/>
@@ -1715,11 +1779,11 @@
       <w:pPr>
         <w:pStyle w:val="Heading2"/>
       </w:pPr>
-      <w:bookmarkStart w:id="2" w:name="_Toc389124607"/>
+      <w:bookmarkStart w:id="3" w:name="_Toc389150013"/>
       <w:r>
         <w:t>Domain model</w:t>
       </w:r>
-      <w:bookmarkEnd w:id="2"/>
+      <w:bookmarkEnd w:id="3"/>
     </w:p>
     <w:p/>
     <w:p>
@@ -1983,8 +2047,8 @@
           <w:szCs w:val="22"/>
         </w:rPr>
       </w:pPr>
-      <w:bookmarkStart w:id="3" w:name="_Ref387940685"/>
-      <w:bookmarkStart w:id="4" w:name="_Ref387940668"/>
+      <w:bookmarkStart w:id="4" w:name="_Ref387940685"/>
+      <w:bookmarkStart w:id="5" w:name="_Ref387940668"/>
       <w:r>
         <w:t xml:space="preserve">Figure </w:t>
       </w:r>
@@ -1996,11 +2060,11 @@
           <w:t>1</w:t>
         </w:r>
       </w:fldSimple>
-      <w:bookmarkEnd w:id="3"/>
+      <w:bookmarkEnd w:id="4"/>
       <w:r>
         <w:t xml:space="preserve"> </w:t>
       </w:r>
-      <w:bookmarkEnd w:id="4"/>
+      <w:bookmarkEnd w:id="5"/>
       <w:proofErr w:type="spellStart"/>
       <w:r>
         <w:t>BuildIt</w:t>
@@ -2224,7 +2288,7 @@
           <w:szCs w:val="22"/>
         </w:rPr>
       </w:pPr>
-      <w:bookmarkStart w:id="5" w:name="_Ref388439171"/>
+      <w:bookmarkStart w:id="6" w:name="_Ref388439171"/>
       <w:r>
         <w:t xml:space="preserve">Figure </w:t>
       </w:r>
@@ -2236,7 +2300,7 @@
           <w:t>2</w:t>
         </w:r>
       </w:fldSimple>
-      <w:bookmarkEnd w:id="5"/>
+      <w:bookmarkEnd w:id="6"/>
       <w:r>
         <w:t xml:space="preserve"> </w:t>
       </w:r>
@@ -2261,11 +2325,11 @@
       <w:pPr>
         <w:pStyle w:val="Heading2"/>
       </w:pPr>
-      <w:bookmarkStart w:id="6" w:name="_Toc389124608"/>
+      <w:bookmarkStart w:id="7" w:name="_Toc389150014"/>
       <w:r>
         <w:t>Resource model</w:t>
       </w:r>
-      <w:bookmarkEnd w:id="6"/>
+      <w:bookmarkEnd w:id="7"/>
     </w:p>
     <w:p>
       <w:pPr>
@@ -2398,7 +2462,7 @@
           <w:szCs w:val="22"/>
         </w:rPr>
       </w:pPr>
-      <w:bookmarkStart w:id="7" w:name="_Ref387945615"/>
+      <w:bookmarkStart w:id="8" w:name="_Ref387945615"/>
       <w:r>
         <w:t xml:space="preserve">Figure </w:t>
       </w:r>
@@ -2410,7 +2474,7 @@
           <w:t>3</w:t>
         </w:r>
       </w:fldSimple>
-      <w:bookmarkEnd w:id="7"/>
+      <w:bookmarkEnd w:id="8"/>
       <w:r>
         <w:t xml:space="preserve"> </w:t>
       </w:r>
@@ -2435,14 +2499,14 @@
       <w:pPr>
         <w:pStyle w:val="Heading2"/>
       </w:pPr>
-      <w:bookmarkStart w:id="8" w:name="_Toc389124609"/>
+      <w:bookmarkStart w:id="9" w:name="_Toc389150015"/>
       <w:r>
         <w:t>State model</w:t>
       </w:r>
       <w:r>
         <w:t>s</w:t>
       </w:r>
-      <w:bookmarkEnd w:id="8"/>
+      <w:bookmarkEnd w:id="9"/>
     </w:p>
     <w:p/>
     <w:p>
@@ -2455,8 +2519,8 @@
           <w:noProof/>
         </w:rPr>
         <w:drawing>
-          <wp:inline distT="0" distB="0" distL="0" distR="0" wp14:anchorId="0F3561CE" wp14:editId="4FA8D877">
-            <wp:extent cx="6275560" cy="6474633"/>
+          <wp:inline distT="0" distB="0" distL="0" distR="0" wp14:anchorId="0F3561CE" wp14:editId="4F36FAEA">
+            <wp:extent cx="6275559" cy="6474633"/>
             <wp:effectExtent l="0" t="0" r="0" b="2540"/>
             <wp:docPr id="5" name="Picture 5"/>
             <wp:cNvGraphicFramePr>
@@ -2484,7 +2548,7 @@
                   <pic:spPr>
                     <a:xfrm>
                       <a:off x="0" y="0"/>
-                      <a:ext cx="6275560" cy="6474633"/>
+                      <a:ext cx="6275559" cy="6474633"/>
                     </a:xfrm>
                     <a:prstGeom prst="rect">
                       <a:avLst/>
@@ -2501,7 +2565,7 @@
       <w:pPr>
         <w:pStyle w:val="Caption"/>
       </w:pPr>
-      <w:bookmarkStart w:id="9" w:name="_Ref388276804"/>
+      <w:bookmarkStart w:id="10" w:name="_Ref388276804"/>
       <w:r>
         <w:t xml:space="preserve">Figure </w:t>
       </w:r>
@@ -2513,7 +2577,7 @@
           <w:t>4</w:t>
         </w:r>
       </w:fldSimple>
-      <w:bookmarkEnd w:id="9"/>
+      <w:bookmarkEnd w:id="10"/>
       <w:proofErr w:type="gramStart"/>
       <w:r>
         <w:t xml:space="preserve"> </w:t>
@@ -2659,7 +2723,7 @@
       <w:pPr>
         <w:pStyle w:val="Caption"/>
       </w:pPr>
-      <w:bookmarkStart w:id="10" w:name="_Ref388447496"/>
+      <w:bookmarkStart w:id="11" w:name="_Ref388447496"/>
       <w:r>
         <w:t xml:space="preserve">Figure </w:t>
       </w:r>
@@ -2671,7 +2735,7 @@
           <w:t>5</w:t>
         </w:r>
       </w:fldSimple>
-      <w:bookmarkEnd w:id="10"/>
+      <w:bookmarkEnd w:id="11"/>
       <w:proofErr w:type="gramStart"/>
       <w:r>
         <w:t xml:space="preserve"> State model</w:t>
@@ -2723,11 +2787,11 @@
       <w:pPr>
         <w:pStyle w:val="Heading2"/>
       </w:pPr>
-      <w:bookmarkStart w:id="11" w:name="_Toc389124610"/>
+      <w:bookmarkStart w:id="12" w:name="_Toc389150016"/>
       <w:r>
         <w:t>Apiary blueprint</w:t>
       </w:r>
-      <w:bookmarkEnd w:id="11"/>
+      <w:bookmarkEnd w:id="12"/>
     </w:p>
     <w:p/>
     <w:p>
@@ -3286,7 +3350,7 @@
       <w:pPr>
         <w:pStyle w:val="Heading1"/>
       </w:pPr>
-      <w:bookmarkStart w:id="12" w:name="_Toc389124611"/>
+      <w:bookmarkStart w:id="13" w:name="_Toc389150017"/>
       <w:r>
         <w:t xml:space="preserve">Part II: </w:t>
       </w:r>
@@ -3294,7 +3358,7 @@
       <w:r>
         <w:t>RentIt</w:t>
       </w:r>
-      <w:bookmarkEnd w:id="12"/>
+      <w:bookmarkEnd w:id="13"/>
       <w:proofErr w:type="spellEnd"/>
     </w:p>
     <w:p/>
@@ -3317,11 +3381,11 @@
       <w:pPr>
         <w:pStyle w:val="Heading2"/>
       </w:pPr>
-      <w:bookmarkStart w:id="13" w:name="_Toc389124612"/>
+      <w:bookmarkStart w:id="14" w:name="_Toc389150018"/>
       <w:r>
         <w:t>Domain model</w:t>
       </w:r>
-      <w:bookmarkEnd w:id="13"/>
+      <w:bookmarkEnd w:id="14"/>
     </w:p>
     <w:p/>
     <w:p>
@@ -3541,7 +3605,7 @@
           <w:szCs w:val="22"/>
         </w:rPr>
       </w:pPr>
-      <w:bookmarkStart w:id="14" w:name="_Ref388963322"/>
+      <w:bookmarkStart w:id="15" w:name="_Ref388963322"/>
       <w:r>
         <w:t xml:space="preserve">Figure </w:t>
       </w:r>
@@ -3553,7 +3617,7 @@
           <w:t>6</w:t>
         </w:r>
       </w:fldSimple>
-      <w:bookmarkEnd w:id="14"/>
+      <w:bookmarkEnd w:id="15"/>
       <w:r>
         <w:t xml:space="preserve"> </w:t>
       </w:r>
@@ -3722,7 +3786,7 @@
           <w:szCs w:val="22"/>
         </w:rPr>
       </w:pPr>
-      <w:bookmarkStart w:id="15" w:name="_Ref388993844"/>
+      <w:bookmarkStart w:id="16" w:name="_Ref388993844"/>
       <w:r>
         <w:t xml:space="preserve">Figure </w:t>
       </w:r>
@@ -3734,7 +3798,7 @@
           <w:t>7</w:t>
         </w:r>
       </w:fldSimple>
-      <w:bookmarkEnd w:id="15"/>
+      <w:bookmarkEnd w:id="16"/>
       <w:r>
         <w:t xml:space="preserve"> </w:t>
       </w:r>
@@ -4027,7 +4091,7 @@
           <w:szCs w:val="22"/>
         </w:rPr>
       </w:pPr>
-      <w:bookmarkStart w:id="16" w:name="_Ref388982896"/>
+      <w:bookmarkStart w:id="17" w:name="_Ref388982896"/>
       <w:r>
         <w:t xml:space="preserve">Figure </w:t>
       </w:r>
@@ -4039,7 +4103,7 @@
           <w:t>8</w:t>
         </w:r>
       </w:fldSimple>
-      <w:bookmarkEnd w:id="16"/>
+      <w:bookmarkEnd w:id="17"/>
       <w:r>
         <w:t xml:space="preserve"> </w:t>
       </w:r>
@@ -4064,11 +4128,11 @@
       <w:pPr>
         <w:pStyle w:val="Heading2"/>
       </w:pPr>
-      <w:bookmarkStart w:id="17" w:name="_Toc389124613"/>
+      <w:bookmarkStart w:id="18" w:name="_Toc389150019"/>
       <w:r>
         <w:t>Resource model</w:t>
       </w:r>
-      <w:bookmarkEnd w:id="17"/>
+      <w:bookmarkEnd w:id="18"/>
     </w:p>
     <w:p>
       <w:pPr>
@@ -4138,8 +4202,8 @@
           <w:szCs w:val="22"/>
         </w:rPr>
         <w:drawing>
-          <wp:inline distT="0" distB="0" distL="0" distR="0" wp14:anchorId="6F5B5F67" wp14:editId="7A583D99">
-            <wp:extent cx="6221089" cy="3182015"/>
+          <wp:inline distT="0" distB="0" distL="0" distR="0" wp14:anchorId="6F5B5F67" wp14:editId="516BC7C9">
+            <wp:extent cx="6221089" cy="3135833"/>
             <wp:effectExtent l="0" t="0" r="2540" b="0"/>
             <wp:docPr id="8" name="Picture 8"/>
             <wp:cNvGraphicFramePr>
@@ -4167,7 +4231,7 @@
                   <pic:spPr>
                     <a:xfrm>
                       <a:off x="0" y="0"/>
-                      <a:ext cx="6221089" cy="3182015"/>
+                      <a:ext cx="6221089" cy="3135833"/>
                     </a:xfrm>
                     <a:prstGeom prst="rect">
                       <a:avLst/>
@@ -4190,7 +4254,7 @@
           <w:szCs w:val="22"/>
         </w:rPr>
       </w:pPr>
-      <w:bookmarkStart w:id="18" w:name="_Ref388963392"/>
+      <w:bookmarkStart w:id="19" w:name="_Ref388963392"/>
       <w:r>
         <w:t xml:space="preserve">Figure </w:t>
       </w:r>
@@ -4202,7 +4266,7 @@
           <w:t>9</w:t>
         </w:r>
       </w:fldSimple>
-      <w:bookmarkEnd w:id="18"/>
+      <w:bookmarkEnd w:id="19"/>
       <w:r>
         <w:t xml:space="preserve"> </w:t>
       </w:r>
@@ -4227,11 +4291,11 @@
       <w:pPr>
         <w:pStyle w:val="Heading2"/>
       </w:pPr>
-      <w:bookmarkStart w:id="19" w:name="_Toc389124614"/>
+      <w:bookmarkStart w:id="20" w:name="_Toc389150020"/>
       <w:r>
         <w:t>State models</w:t>
       </w:r>
-      <w:bookmarkEnd w:id="19"/>
+      <w:bookmarkEnd w:id="20"/>
     </w:p>
     <w:p/>
     <w:p>
@@ -4290,7 +4354,7 @@
       <w:pPr>
         <w:pStyle w:val="Caption"/>
       </w:pPr>
-      <w:bookmarkStart w:id="20" w:name="_Ref388968967"/>
+      <w:bookmarkStart w:id="21" w:name="_Ref388968967"/>
       <w:r>
         <w:t xml:space="preserve">Figure </w:t>
       </w:r>
@@ -4302,7 +4366,7 @@
           <w:t>10</w:t>
         </w:r>
       </w:fldSimple>
-      <w:bookmarkEnd w:id="20"/>
+      <w:bookmarkEnd w:id="21"/>
       <w:proofErr w:type="gramStart"/>
       <w:r>
         <w:t xml:space="preserve"> State model</w:t>
@@ -4413,7 +4477,7 @@
       <w:pPr>
         <w:pStyle w:val="Caption"/>
       </w:pPr>
-      <w:bookmarkStart w:id="21" w:name="_Ref388993724"/>
+      <w:bookmarkStart w:id="22" w:name="_Ref388993724"/>
       <w:r>
         <w:t xml:space="preserve">Figure </w:t>
       </w:r>
@@ -4425,7 +4489,7 @@
           <w:t>11</w:t>
         </w:r>
       </w:fldSimple>
-      <w:bookmarkEnd w:id="21"/>
+      <w:bookmarkEnd w:id="22"/>
       <w:r>
         <w:t xml:space="preserve"> </w:t>
       </w:r>
@@ -4474,11 +4538,11 @@
       <w:pPr>
         <w:pStyle w:val="Heading2"/>
       </w:pPr>
-      <w:bookmarkStart w:id="22" w:name="_Toc389124615"/>
+      <w:bookmarkStart w:id="23" w:name="_Toc389150021"/>
       <w:r>
         <w:t>Apiary blueprint</w:t>
       </w:r>
-      <w:bookmarkEnd w:id="22"/>
+      <w:bookmarkEnd w:id="23"/>
     </w:p>
     <w:p/>
     <w:p>
@@ -4537,11 +4601,11 @@
       <w:pPr>
         <w:pStyle w:val="Heading1"/>
       </w:pPr>
-      <w:bookmarkStart w:id="23" w:name="_Toc389124616"/>
+      <w:bookmarkStart w:id="24" w:name="_Toc389150022"/>
       <w:r>
         <w:t>Integration</w:t>
       </w:r>
-      <w:bookmarkEnd w:id="23"/>
+      <w:bookmarkEnd w:id="24"/>
     </w:p>
     <w:p/>
     <w:p>
@@ -4618,8 +4682,6 @@
           </wp:inline>
         </w:drawing>
       </w:r>
-      <w:bookmarkStart w:id="24" w:name="_GoBack"/>
-      <w:bookmarkEnd w:id="24"/>
     </w:p>
     <w:p>
       <w:pPr>
@@ -4686,6 +4748,36 @@
       <w:r>
         <w:t>).</w:t>
       </w:r>
+    </w:p>
+    <w:p/>
+    <w:p>
+      <w:pPr>
+        <w:pStyle w:val="Heading1"/>
+      </w:pPr>
+      <w:bookmarkStart w:id="25" w:name="_Toc389150023"/>
+      <w:r>
+        <w:t>Implementation</w:t>
+      </w:r>
+      <w:bookmarkEnd w:id="25"/>
+    </w:p>
+    <w:p/>
+    <w:p>
+      <w:r>
+        <w:t xml:space="preserve">The application was implemented with Spring/Vue.js stack. The final code is available at </w:t>
+      </w:r>
+      <w:hyperlink r:id="rId23" w:history="1">
+        <w:r>
+          <w:rPr>
+            <w:rStyle w:val="Hyperlink"/>
+          </w:rPr>
+          <w:t>https://bitbucket.org/veskimaek/esiproject/</w:t>
+        </w:r>
+      </w:hyperlink>
+      <w:proofErr w:type="gramStart"/>
+      <w:r>
+        <w:t xml:space="preserve"> .</w:t>
+      </w:r>
+      <w:proofErr w:type="gramEnd"/>
       <w:r>
         <w:br w:type="page"/>
       </w:r>
@@ -4694,11 +4786,11 @@
       <w:pPr>
         <w:pStyle w:val="Heading1"/>
       </w:pPr>
-      <w:bookmarkStart w:id="25" w:name="_Toc389124617"/>
+      <w:bookmarkStart w:id="26" w:name="_Toc389150024"/>
       <w:r>
         <w:t>Summary</w:t>
       </w:r>
-      <w:bookmarkEnd w:id="25"/>
+      <w:bookmarkEnd w:id="26"/>
     </w:p>
     <w:p/>
     <w:p>
@@ -4738,9 +4830,10 @@
     </w:p>
     <w:p/>
     <w:p/>
+    <w:bookmarkEnd w:id="0"/>
     <w:sectPr>
-      <w:footerReference w:type="even" r:id="rId23"/>
-      <w:footerReference w:type="default" r:id="rId24"/>
+      <w:footerReference w:type="even" r:id="rId24"/>
+      <w:footerReference w:type="default" r:id="rId25"/>
       <w:pgSz w:w="11900" w:h="16840"/>
       <w:pgMar w:top="1440" w:right="1800" w:bottom="1440" w:left="1800" w:header="708" w:footer="708" w:gutter="0"/>
       <w:pgNumType w:start="0"/>
@@ -4841,7 +4934,7 @@
         <w:rStyle w:val="PageNumber"/>
         <w:noProof/>
       </w:rPr>
-      <w:t>13</w:t>
+      <w:t>1</w:t>
     </w:r>
     <w:r>
       <w:rPr>
@@ -6864,7 +6957,7 @@
 </file>
 
 <file path=customXml/itemProps1.xml><?xml version="1.0" encoding="utf-8"?>
-<ds:datastoreItem xmlns:ds="http://schemas.openxmlformats.org/officeDocument/2006/customXml" ds:itemID="{F481D9EC-4E6D-DF45-B322-7AF6CBE85B57}">
+<ds:datastoreItem xmlns:ds="http://schemas.openxmlformats.org/officeDocument/2006/customXml" ds:itemID="{5417611A-6E37-DC42-9269-7033C83E6B37}">
   <ds:schemaRefs>
     <ds:schemaRef ds:uri="http://schemas.openxmlformats.org/officeDocument/2006/bibliography"/>
   </ds:schemaRefs>

</xml_diff>